<commit_message>
fix(mail): update docx template (#2229)
Correction répétition dans une phrase du modèle,
</commit_message>
<xml_diff>
--- a/packages/code-du-travail-data/dataset/courrier-type/docx/demande_rdv_rupture_conventionnelle.docx
+++ b/packages/code-du-travail-data/dataset/courrier-type/docx/demande_rdv_rupture_conventionnelle.docx
@@ -311,7 +311,13 @@
         <w:rPr>
           <w:rFonts w:ascii="Open Sans" w:hAnsi="Open Sans" w:cs="Open Sans"/>
         </w:rPr>
-        <w:t xml:space="preserve">déterminer d’un commun accord les modalités de la rupture </w:t>
+        <w:t xml:space="preserve">déterminer d’un commun </w:t>
+      </w:r>
+      <w:r>
+        <w:rPr>
+          <w:rFonts w:ascii="Open Sans" w:hAnsi="Open Sans" w:cs="Open Sans"/>
+        </w:rPr>
+        <w:t xml:space="preserve">accord </w:t>
       </w:r>
       <w:r>
         <w:rPr>
@@ -353,6 +359,8 @@
           <w:rFonts w:ascii="Open Sans" w:hAnsi="Open Sans" w:cs="Open Sans"/>
         </w:rPr>
       </w:pPr>
+      <w:bookmarkStart w:id="1" w:name="_GoBack"/>
+      <w:bookmarkEnd w:id="1"/>
     </w:p>
     <w:p>
       <w:pPr>
@@ -439,7 +447,6 @@
       <w:pPr>
         <w:pStyle w:val="destinataire"/>
       </w:pPr>
-      <w:bookmarkStart w:id="1" w:name="_GoBack"/>
       <w:r>
         <w:t xml:space="preserve">« Prénom Nom du </w:t>
       </w:r>
@@ -457,7 +464,6 @@
       <w:r>
         <w:t>Signature »</w:t>
       </w:r>
-      <w:bookmarkEnd w:id="1"/>
     </w:p>
     <w:sectPr>
       <w:pgSz w:w="11906" w:h="16838"/>

</xml_diff>